<commit_message>
Modification of layout of Terms_definitions.docx and Text_input.docx
</commit_message>
<xml_diff>
--- a/Inputs/Terms_definitions.docx
+++ b/Inputs/Terms_definitions.docx
@@ -51,32 +51,29 @@
         <w:t>o</w:t>
       </w:r>
       <w:r>
-        <w:t>f some often used terms</w:t>
+        <w:t xml:space="preserve">f some </w:t>
+      </w:r>
+      <w:proofErr w:type="gramStart"/>
+      <w:r>
+        <w:t>often used</w:t>
+      </w:r>
+      <w:proofErr w:type="gramEnd"/>
+      <w:r>
+        <w:t xml:space="preserve"> terms</w:t>
       </w:r>
     </w:p>
     <w:p>
       <w:pPr>
         <w:pStyle w:val="Heading1"/>
-        <w:rPr>
-          <w:rStyle w:val="fontstyle01"/>
-          <w:rFonts w:ascii="Calibri" w:hAnsi="Calibri"/>
-          <w:color w:val="000000" w:themeColor="text1"/>
-          <w:sz w:val="32"/>
-          <w:szCs w:val="32"/>
-        </w:rPr>
-      </w:pPr>
-      <w:r>
-        <w:rPr>
-          <w:rStyle w:val="fontstyle01"/>
-          <w:rFonts w:ascii="Calibri" w:hAnsi="Calibri"/>
-          <w:color w:val="000000" w:themeColor="text1"/>
-          <w:sz w:val="32"/>
-          <w:szCs w:val="32"/>
-        </w:rPr>
+      </w:pPr>
+      <w:r>
         <w:t>EU Regulation</w:t>
       </w:r>
       <w:r>
-        <w:t xml:space="preserve"> </w:t>
+        <w:t xml:space="preserve"> 2017/745</w:t>
+      </w:r>
+      <w:r>
+        <w:t xml:space="preserve"> [1]</w:t>
       </w:r>
     </w:p>
     <w:p>
@@ -239,8 +236,17 @@
           <w:rFonts w:cstheme="minorHAnsi"/>
           <w:lang w:val="en-US" w:eastAsia="en-GB"/>
         </w:rPr>
-        <w:t>devices for the control or support of conception;</w:t>
-      </w:r>
+        <w:t xml:space="preserve">devices for the control or support of </w:t>
+      </w:r>
+      <w:proofErr w:type="gramStart"/>
+      <w:r>
+        <w:rPr>
+          <w:rFonts w:cstheme="minorHAnsi"/>
+          <w:lang w:val="en-US" w:eastAsia="en-GB"/>
+        </w:rPr>
+        <w:t>conception;</w:t>
+      </w:r>
+      <w:proofErr w:type="gramEnd"/>
     </w:p>
     <w:p>
       <w:pPr>
@@ -259,7 +265,23 @@
           <w:rFonts w:cstheme="minorHAnsi"/>
           <w:lang w:val="en-US" w:eastAsia="en-GB"/>
         </w:rPr>
-        <w:t xml:space="preserve">products specifically intended for the cleaning, disinfection or sterilisation </w:t>
+        <w:t xml:space="preserve">products specifically intended for the cleaning, disinfection or </w:t>
+      </w:r>
+      <w:proofErr w:type="spellStart"/>
+      <w:r>
+        <w:rPr>
+          <w:rFonts w:cstheme="minorHAnsi"/>
+          <w:lang w:val="en-US" w:eastAsia="en-GB"/>
+        </w:rPr>
+        <w:t>sterilisation</w:t>
+      </w:r>
+      <w:proofErr w:type="spellEnd"/>
+      <w:r>
+        <w:rPr>
+          <w:rFonts w:cstheme="minorHAnsi"/>
+          <w:lang w:val="en-US" w:eastAsia="en-GB"/>
+        </w:rPr>
+        <w:t xml:space="preserve"> </w:t>
       </w:r>
       <w:r>
         <w:rPr>
@@ -358,11 +380,19 @@
         </w:rPr>
         <w:t xml:space="preserve"> </w:t>
       </w:r>
-      <w:r>
-        <w:rPr>
-          <w:rFonts w:cstheme="minorHAnsi"/>
-        </w:rPr>
-        <w:t>authorised by national law by virtue of that person's professional qualifications which gives, under that person's responsibility, specific design characteristics, and is intended for the sole use of a particular patient exclusively to</w:t>
+      <w:proofErr w:type="spellStart"/>
+      <w:r>
+        <w:rPr>
+          <w:rFonts w:cstheme="minorHAnsi"/>
+        </w:rPr>
+        <w:t>authorised</w:t>
+      </w:r>
+      <w:proofErr w:type="spellEnd"/>
+      <w:r>
+        <w:rPr>
+          <w:rFonts w:cstheme="minorHAnsi"/>
+        </w:rPr>
+        <w:t xml:space="preserve"> by national law by virtue of that person's professional qualifications which gives, under that person's responsibility, specific design characteristics, and is intended for the sole use of a particular patient exclusively to</w:t>
       </w:r>
       <w:r>
         <w:rPr>
@@ -411,7 +441,21 @@
         <w:rPr>
           <w:rFonts w:cstheme="minorHAnsi"/>
         </w:rPr>
-        <w:t>written prescriptions of any authorised person shall not be considered to be custom-made devices</w:t>
+        <w:t xml:space="preserve">written prescriptions of any </w:t>
+      </w:r>
+      <w:proofErr w:type="spellStart"/>
+      <w:r>
+        <w:rPr>
+          <w:rFonts w:cstheme="minorHAnsi"/>
+        </w:rPr>
+        <w:t>authorised</w:t>
+      </w:r>
+      <w:proofErr w:type="spellEnd"/>
+      <w:r>
+        <w:rPr>
+          <w:rFonts w:cstheme="minorHAnsi"/>
+        </w:rPr>
+        <w:t xml:space="preserve"> person shall not be considered to be custom-made devices</w:t>
       </w:r>
       <w:r>
         <w:rPr>
@@ -1075,7 +1119,21 @@
         <w:rPr>
           <w:rFonts w:cstheme="minorHAnsi"/>
         </w:rPr>
-        <w:t>linical evaluation’ means a systematic and planned process to continuously generate, collect, analyse and assess</w:t>
+        <w:t xml:space="preserve">linical evaluation’ means a systematic and planned process to continuously generate, collect, </w:t>
+      </w:r>
+      <w:proofErr w:type="spellStart"/>
+      <w:r>
+        <w:rPr>
+          <w:rFonts w:cstheme="minorHAnsi"/>
+        </w:rPr>
+        <w:t>analyse</w:t>
+      </w:r>
+      <w:proofErr w:type="spellEnd"/>
+      <w:r>
+        <w:rPr>
+          <w:rFonts w:cstheme="minorHAnsi"/>
+        </w:rPr>
+        <w:t xml:space="preserve"> and assess</w:t>
       </w:r>
       <w:r>
         <w:rPr>
@@ -1240,7 +1298,21 @@
         <w:rPr>
           <w:rFonts w:cstheme="minorHAnsi"/>
         </w:rPr>
-        <w:t>monitoring, statistical considerations, organisation and conduct of a clinical investigation</w:t>
+        <w:t xml:space="preserve">monitoring, statistical considerations, </w:t>
+      </w:r>
+      <w:proofErr w:type="spellStart"/>
+      <w:r>
+        <w:rPr>
+          <w:rFonts w:cstheme="minorHAnsi"/>
+        </w:rPr>
+        <w:t>organisation</w:t>
+      </w:r>
+      <w:proofErr w:type="spellEnd"/>
+      <w:r>
+        <w:rPr>
+          <w:rFonts w:cstheme="minorHAnsi"/>
+        </w:rPr>
+        <w:t xml:space="preserve"> and conduct of a clinical investigation</w:t>
       </w:r>
       <w:r>
         <w:rPr>
@@ -1399,7 +1471,23 @@
           <w:rFonts w:cstheme="minorHAnsi"/>
           <w:lang w:val="en-US"/>
         </w:rPr>
-        <w:t>clinically relevant information coming from post-market surveillance, in particular the post-market clinical</w:t>
+        <w:t xml:space="preserve">clinically relevant information coming from post-market surveillance, </w:t>
+      </w:r>
+      <w:proofErr w:type="gramStart"/>
+      <w:r>
+        <w:rPr>
+          <w:rFonts w:cstheme="minorHAnsi"/>
+          <w:lang w:val="en-US"/>
+        </w:rPr>
+        <w:t>in particular the</w:t>
+      </w:r>
+      <w:proofErr w:type="gramEnd"/>
+      <w:r>
+        <w:rPr>
+          <w:rFonts w:cstheme="minorHAnsi"/>
+          <w:lang w:val="en-US"/>
+        </w:rPr>
+        <w:t xml:space="preserve"> post-market clinical</w:t>
       </w:r>
       <w:r>
         <w:rPr>
@@ -1769,7 +1857,21 @@
         <w:rPr>
           <w:rFonts w:cstheme="minorHAnsi"/>
         </w:rPr>
-        <w:t>relevant to the subject's decision to participate or, in the case of minors and of incapacitated subjects, an authorisation or agreement from their legally designated representative to include them in the clinical investigation</w:t>
+        <w:t xml:space="preserve">relevant to the subject's decision to participate or, in the case of minors and of incapacitated subjects, an </w:t>
+      </w:r>
+      <w:proofErr w:type="spellStart"/>
+      <w:r>
+        <w:rPr>
+          <w:rFonts w:cstheme="minorHAnsi"/>
+        </w:rPr>
+        <w:t>authorisation</w:t>
+      </w:r>
+      <w:proofErr w:type="spellEnd"/>
+      <w:r>
+        <w:rPr>
+          <w:rFonts w:cstheme="minorHAnsi"/>
+        </w:rPr>
+        <w:t xml:space="preserve"> or agreement from their legally designated representative to include them in the clinical investigation</w:t>
       </w:r>
       <w:r>
         <w:rPr>
@@ -1972,12 +2074,37 @@
           <w:lang w:val="en-US"/>
         </w:rPr>
       </w:pPr>
+      <w:proofErr w:type="spellStart"/>
       <w:r>
         <w:rPr>
           <w:rFonts w:cstheme="minorHAnsi"/>
           <w:lang w:val="en-US"/>
         </w:rPr>
-        <w:t>hospitalisation or prolongation of patient hospitalisation,</w:t>
+        <w:t>hospitalisation</w:t>
+      </w:r>
+      <w:proofErr w:type="spellEnd"/>
+      <w:r>
+        <w:rPr>
+          <w:rFonts w:cstheme="minorHAnsi"/>
+          <w:lang w:val="en-US"/>
+        </w:rPr>
+        <w:t xml:space="preserve"> or prolongation of patient </w:t>
+      </w:r>
+      <w:proofErr w:type="spellStart"/>
+      <w:r>
+        <w:rPr>
+          <w:rFonts w:cstheme="minorHAnsi"/>
+          <w:lang w:val="en-US"/>
+        </w:rPr>
+        <w:t>hospitalisation</w:t>
+      </w:r>
+      <w:proofErr w:type="spellEnd"/>
+      <w:r>
+        <w:rPr>
+          <w:rFonts w:cstheme="minorHAnsi"/>
+          <w:lang w:val="en-US"/>
+        </w:rPr>
+        <w:t>,</w:t>
       </w:r>
     </w:p>
     <w:p>
@@ -2046,12 +2173,37 @@
           <w:lang w:val="en-US"/>
         </w:rPr>
       </w:pPr>
+      <w:proofErr w:type="spellStart"/>
       <w:r>
         <w:rPr>
           <w:rFonts w:cstheme="minorHAnsi"/>
           <w:lang w:val="en-US"/>
         </w:rPr>
-        <w:t>foetal distress, foetal death or a congenital physical or mental impairment or birth defect</w:t>
+        <w:t>foetal</w:t>
+      </w:r>
+      <w:proofErr w:type="spellEnd"/>
+      <w:r>
+        <w:rPr>
+          <w:rFonts w:cstheme="minorHAnsi"/>
+          <w:lang w:val="en-US"/>
+        </w:rPr>
+        <w:t xml:space="preserve"> distress, </w:t>
+      </w:r>
+      <w:proofErr w:type="spellStart"/>
+      <w:r>
+        <w:rPr>
+          <w:rFonts w:cstheme="minorHAnsi"/>
+          <w:lang w:val="en-US"/>
+        </w:rPr>
+        <w:t>foetal</w:t>
+      </w:r>
+      <w:proofErr w:type="spellEnd"/>
+      <w:r>
+        <w:rPr>
+          <w:rFonts w:cstheme="minorHAnsi"/>
+          <w:lang w:val="en-US"/>
+        </w:rPr>
+        <w:t xml:space="preserve"> death or a congenital physical or mental impairment or birth defect</w:t>
       </w:r>
       <w:r>
         <w:rPr>
@@ -2361,6 +2513,9 @@
       <w:r>
         <w:t>366-1</w:t>
       </w:r>
+      <w:r>
+        <w:t xml:space="preserve"> [2]</w:t>
+      </w:r>
     </w:p>
     <w:p>
       <w:pPr>
@@ -2924,6 +3079,12 @@
         </w:rPr>
         <w:t>FDA Guidance</w:t>
       </w:r>
+      <w:r>
+        <w:rPr>
+          <w:lang w:eastAsia="en-GB"/>
+        </w:rPr>
+        <w:t xml:space="preserve"> [3]</w:t>
+      </w:r>
     </w:p>
     <w:p>
       <w:pPr>
@@ -3212,8 +3373,16 @@
         <w:rPr>
           <w:lang w:eastAsia="en-GB"/>
         </w:rPr>
-        <w:t>Human factors engineering and usability engineering can be considered to be</w:t>
-      </w:r>
+        <w:t xml:space="preserve">Human factors engineering and usability engineering can </w:t>
+      </w:r>
+      <w:proofErr w:type="gramStart"/>
+      <w:r>
+        <w:rPr>
+          <w:lang w:eastAsia="en-GB"/>
+        </w:rPr>
+        <w:t>be considered to be</w:t>
+      </w:r>
+      <w:proofErr w:type="gramEnd"/>
       <w:r>
         <w:rPr>
           <w:lang w:eastAsia="en-GB"/>
@@ -3528,6 +3697,178 @@
           <w:lang w:eastAsia="en-GB"/>
         </w:rPr>
         <w:t>whole).</w:t>
+      </w:r>
+      <w:r>
+        <w:rPr>
+          <w:lang w:eastAsia="en-GB"/>
+        </w:rPr>
+        <w:br w:type="page"/>
+      </w:r>
+    </w:p>
+    <w:p>
+      <w:pPr>
+        <w:pStyle w:val="Heading1"/>
+        <w:rPr>
+          <w:lang w:eastAsia="en-GB"/>
+        </w:rPr>
+      </w:pPr>
+      <w:r>
+        <w:rPr>
+          <w:lang w:eastAsia="en-GB"/>
+        </w:rPr>
+        <w:lastRenderedPageBreak/>
+        <w:t>References</w:t>
+      </w:r>
+    </w:p>
+    <w:p>
+      <w:pPr>
+        <w:pStyle w:val="ListParagraph"/>
+        <w:numPr>
+          <w:ilvl w:val="0"/>
+          <w:numId w:val="16"/>
+        </w:numPr>
+        <w:ind w:left="426" w:hanging="426"/>
+        <w:rPr>
+          <w:lang w:val="en-US" w:eastAsia="en-GB"/>
+        </w:rPr>
+      </w:pPr>
+      <w:r>
+        <w:rPr>
+          <w:lang w:val="en-US" w:eastAsia="en-GB"/>
+        </w:rPr>
+        <w:t>Regulation (EU) 2017/745 of the European Parliament and of the Council of 5 April 2017 on</w:t>
+      </w:r>
+      <w:r>
+        <w:rPr>
+          <w:lang w:val="en-US" w:eastAsia="en-GB"/>
+        </w:rPr>
+        <w:t xml:space="preserve"> </w:t>
+      </w:r>
+      <w:r>
+        <w:rPr>
+          <w:lang w:val="en-US" w:eastAsia="en-GB"/>
+        </w:rPr>
+        <w:t>medical devices, amending Directive 2001/83/EC, Regulation (EC) No 178/2002 and Regulation</w:t>
+      </w:r>
+      <w:r>
+        <w:rPr>
+          <w:lang w:val="en-US" w:eastAsia="en-GB"/>
+        </w:rPr>
+        <w:t xml:space="preserve"> </w:t>
+      </w:r>
+      <w:r>
+        <w:rPr>
+          <w:lang w:val="en-US" w:eastAsia="en-GB"/>
+        </w:rPr>
+        <w:t>(EC) No 1223/2009 and repealing Council Directives 90/385/EEC and 93/42/EEC</w:t>
+      </w:r>
+      <w:r>
+        <w:rPr>
+          <w:lang w:val="en-US" w:eastAsia="en-GB"/>
+        </w:rPr>
+        <w:t>.</w:t>
+      </w:r>
+    </w:p>
+    <w:p>
+      <w:pPr>
+        <w:pStyle w:val="ListParagraph"/>
+        <w:numPr>
+          <w:ilvl w:val="0"/>
+          <w:numId w:val="16"/>
+        </w:numPr>
+        <w:ind w:left="426" w:hanging="426"/>
+        <w:rPr>
+          <w:lang w:eastAsia="en-GB"/>
+        </w:rPr>
+      </w:pPr>
+      <w:r>
+        <w:rPr>
+          <w:lang w:val="en-US" w:eastAsia="en-GB"/>
+        </w:rPr>
+        <w:t>IEC 62366-1 Medical devices – Part 1: Application of usability engineering to medical devices.</w:t>
+      </w:r>
+      <w:r>
+        <w:rPr>
+          <w:lang w:val="en-US" w:eastAsia="en-GB"/>
+        </w:rPr>
+        <w:t xml:space="preserve"> </w:t>
+      </w:r>
+      <w:r>
+        <w:rPr>
+          <w:lang w:val="en-US" w:eastAsia="en-GB"/>
+        </w:rPr>
+        <w:t xml:space="preserve">Edition 1.0. </w:t>
+      </w:r>
+      <w:r>
+        <w:rPr>
+          <w:lang w:eastAsia="en-GB"/>
+        </w:rPr>
+        <w:t xml:space="preserve">Geneva: International </w:t>
+      </w:r>
+      <w:proofErr w:type="spellStart"/>
+      <w:r>
+        <w:rPr>
+          <w:lang w:eastAsia="en-GB"/>
+        </w:rPr>
+        <w:t>Electrotectnical</w:t>
+      </w:r>
+      <w:proofErr w:type="spellEnd"/>
+      <w:r>
+        <w:rPr>
+          <w:lang w:eastAsia="en-GB"/>
+        </w:rPr>
+        <w:t xml:space="preserve"> </w:t>
+      </w:r>
+      <w:proofErr w:type="spellStart"/>
+      <w:r>
+        <w:rPr>
+          <w:lang w:eastAsia="en-GB"/>
+        </w:rPr>
+        <w:t>Commission</w:t>
+      </w:r>
+      <w:proofErr w:type="spellEnd"/>
+      <w:r>
+        <w:rPr>
+          <w:lang w:eastAsia="en-GB"/>
+        </w:rPr>
+        <w:t>; 2015. ISBN:978-2-8322-2281-2.</w:t>
+      </w:r>
+    </w:p>
+    <w:p>
+      <w:pPr>
+        <w:pStyle w:val="ListParagraph"/>
+        <w:numPr>
+          <w:ilvl w:val="0"/>
+          <w:numId w:val="16"/>
+        </w:numPr>
+        <w:ind w:left="426" w:hanging="426"/>
+        <w:rPr>
+          <w:lang w:val="en-US" w:eastAsia="en-GB"/>
+        </w:rPr>
+      </w:pPr>
+      <w:r>
+        <w:rPr>
+          <w:lang w:val="en-US" w:eastAsia="en-GB"/>
+        </w:rPr>
+        <w:t>FDA (2016) Applying Human Factors and Usability Engineering to Medical Devices: Guidanc</w:t>
+      </w:r>
+      <w:r>
+        <w:rPr>
+          <w:lang w:val="en-US" w:eastAsia="en-GB"/>
+        </w:rPr>
+        <w:t xml:space="preserve">e </w:t>
+      </w:r>
+      <w:r>
+        <w:rPr>
+          <w:lang w:val="en-US" w:eastAsia="en-GB"/>
+        </w:rPr>
+        <w:t>for Industry and Food and Drug Administration Staff</w:t>
+      </w:r>
+      <w:r>
+        <w:rPr>
+          <w:lang w:val="en-US" w:eastAsia="en-GB"/>
+        </w:rPr>
+        <w:t>.</w:t>
       </w:r>
     </w:p>
     <w:sectPr>
@@ -3745,6 +4086,92 @@
     </w:lvl>
   </w:abstractNum>
   <w:abstractNum w:abstractNumId="2" w15:restartNumberingAfterBreak="0">
+    <w:nsid w:val="232611EE"/>
+    <w:multiLevelType w:val="hybridMultilevel"/>
+    <w:tmpl w:val="F4E20E1E"/>
+    <w:lvl w:ilvl="0" w:tplc="0409000F">
+      <w:start w:val="1"/>
+      <w:numFmt w:val="decimal"/>
+      <w:lvlText w:val="%1."/>
+      <w:lvlJc w:val="left"/>
+      <w:pPr>
+        <w:ind w:left="720" w:hanging="360"/>
+      </w:pPr>
+    </w:lvl>
+    <w:lvl w:ilvl="1" w:tplc="04090019" w:tentative="1">
+      <w:start w:val="1"/>
+      <w:numFmt w:val="lowerLetter"/>
+      <w:lvlText w:val="%2."/>
+      <w:lvlJc w:val="left"/>
+      <w:pPr>
+        <w:ind w:left="1440" w:hanging="360"/>
+      </w:pPr>
+    </w:lvl>
+    <w:lvl w:ilvl="2" w:tplc="0409001B" w:tentative="1">
+      <w:start w:val="1"/>
+      <w:numFmt w:val="lowerRoman"/>
+      <w:lvlText w:val="%3."/>
+      <w:lvlJc w:val="right"/>
+      <w:pPr>
+        <w:ind w:left="2160" w:hanging="180"/>
+      </w:pPr>
+    </w:lvl>
+    <w:lvl w:ilvl="3" w:tplc="0409000F" w:tentative="1">
+      <w:start w:val="1"/>
+      <w:numFmt w:val="decimal"/>
+      <w:lvlText w:val="%4."/>
+      <w:lvlJc w:val="left"/>
+      <w:pPr>
+        <w:ind w:left="2880" w:hanging="360"/>
+      </w:pPr>
+    </w:lvl>
+    <w:lvl w:ilvl="4" w:tplc="04090019" w:tentative="1">
+      <w:start w:val="1"/>
+      <w:numFmt w:val="lowerLetter"/>
+      <w:lvlText w:val="%5."/>
+      <w:lvlJc w:val="left"/>
+      <w:pPr>
+        <w:ind w:left="3600" w:hanging="360"/>
+      </w:pPr>
+    </w:lvl>
+    <w:lvl w:ilvl="5" w:tplc="0409001B" w:tentative="1">
+      <w:start w:val="1"/>
+      <w:numFmt w:val="lowerRoman"/>
+      <w:lvlText w:val="%6."/>
+      <w:lvlJc w:val="right"/>
+      <w:pPr>
+        <w:ind w:left="4320" w:hanging="180"/>
+      </w:pPr>
+    </w:lvl>
+    <w:lvl w:ilvl="6" w:tplc="0409000F" w:tentative="1">
+      <w:start w:val="1"/>
+      <w:numFmt w:val="decimal"/>
+      <w:lvlText w:val="%7."/>
+      <w:lvlJc w:val="left"/>
+      <w:pPr>
+        <w:ind w:left="5040" w:hanging="360"/>
+      </w:pPr>
+    </w:lvl>
+    <w:lvl w:ilvl="7" w:tplc="04090019" w:tentative="1">
+      <w:start w:val="1"/>
+      <w:numFmt w:val="lowerLetter"/>
+      <w:lvlText w:val="%8."/>
+      <w:lvlJc w:val="left"/>
+      <w:pPr>
+        <w:ind w:left="5760" w:hanging="360"/>
+      </w:pPr>
+    </w:lvl>
+    <w:lvl w:ilvl="8" w:tplc="0409001B" w:tentative="1">
+      <w:start w:val="1"/>
+      <w:numFmt w:val="lowerRoman"/>
+      <w:lvlText w:val="%9."/>
+      <w:lvlJc w:val="right"/>
+      <w:pPr>
+        <w:ind w:left="6480" w:hanging="180"/>
+      </w:pPr>
+    </w:lvl>
+  </w:abstractNum>
+  <w:abstractNum w:abstractNumId="3" w15:restartNumberingAfterBreak="0">
     <w:nsid w:val="2DCE7745"/>
     <w:multiLevelType w:val="hybridMultilevel"/>
     <w:tmpl w:val="CA440F8E"/>
@@ -3857,7 +4284,7 @@
       </w:rPr>
     </w:lvl>
   </w:abstractNum>
-  <w:abstractNum w:abstractNumId="3" w15:restartNumberingAfterBreak="0">
+  <w:abstractNum w:abstractNumId="4" w15:restartNumberingAfterBreak="0">
     <w:nsid w:val="381965B0"/>
     <w:multiLevelType w:val="hybridMultilevel"/>
     <w:tmpl w:val="EA2887B2"/>
@@ -3946,7 +4373,7 @@
       </w:pPr>
     </w:lvl>
   </w:abstractNum>
-  <w:abstractNum w:abstractNumId="4" w15:restartNumberingAfterBreak="0">
+  <w:abstractNum w:abstractNumId="5" w15:restartNumberingAfterBreak="0">
     <w:nsid w:val="3B671EE3"/>
     <w:multiLevelType w:val="hybridMultilevel"/>
     <w:tmpl w:val="4CD29CC2"/>
@@ -4059,7 +4486,7 @@
       </w:rPr>
     </w:lvl>
   </w:abstractNum>
-  <w:abstractNum w:abstractNumId="5" w15:restartNumberingAfterBreak="0">
+  <w:abstractNum w:abstractNumId="6" w15:restartNumberingAfterBreak="0">
     <w:nsid w:val="3F7640E1"/>
     <w:multiLevelType w:val="hybridMultilevel"/>
     <w:tmpl w:val="5794573E"/>
@@ -4172,7 +4599,7 @@
       </w:rPr>
     </w:lvl>
   </w:abstractNum>
-  <w:abstractNum w:abstractNumId="6" w15:restartNumberingAfterBreak="0">
+  <w:abstractNum w:abstractNumId="7" w15:restartNumberingAfterBreak="0">
     <w:nsid w:val="42F03D8E"/>
     <w:multiLevelType w:val="hybridMultilevel"/>
     <w:tmpl w:val="6BFAF6AA"/>
@@ -4258,7 +4685,7 @@
       </w:pPr>
     </w:lvl>
   </w:abstractNum>
-  <w:abstractNum w:abstractNumId="7" w15:restartNumberingAfterBreak="0">
+  <w:abstractNum w:abstractNumId="8" w15:restartNumberingAfterBreak="0">
     <w:nsid w:val="54062591"/>
     <w:multiLevelType w:val="hybridMultilevel"/>
     <w:tmpl w:val="B62E9B30"/>
@@ -4371,7 +4798,7 @@
       </w:rPr>
     </w:lvl>
   </w:abstractNum>
-  <w:abstractNum w:abstractNumId="8" w15:restartNumberingAfterBreak="0">
+  <w:abstractNum w:abstractNumId="9" w15:restartNumberingAfterBreak="0">
     <w:nsid w:val="5748322E"/>
     <w:multiLevelType w:val="hybridMultilevel"/>
     <w:tmpl w:val="860E3BF0"/>
@@ -4484,7 +4911,7 @@
       </w:rPr>
     </w:lvl>
   </w:abstractNum>
-  <w:abstractNum w:abstractNumId="9" w15:restartNumberingAfterBreak="0">
+  <w:abstractNum w:abstractNumId="10" w15:restartNumberingAfterBreak="0">
     <w:nsid w:val="5D0A256A"/>
     <w:multiLevelType w:val="hybridMultilevel"/>
     <w:tmpl w:val="2AB817E8"/>
@@ -4597,7 +5024,7 @@
       </w:rPr>
     </w:lvl>
   </w:abstractNum>
-  <w:abstractNum w:abstractNumId="10" w15:restartNumberingAfterBreak="0">
+  <w:abstractNum w:abstractNumId="11" w15:restartNumberingAfterBreak="0">
     <w:nsid w:val="60E9217B"/>
     <w:multiLevelType w:val="hybridMultilevel"/>
     <w:tmpl w:val="39C231C2"/>
@@ -4686,7 +5113,7 @@
       </w:pPr>
     </w:lvl>
   </w:abstractNum>
-  <w:abstractNum w:abstractNumId="11" w15:restartNumberingAfterBreak="0">
+  <w:abstractNum w:abstractNumId="12" w15:restartNumberingAfterBreak="0">
     <w:nsid w:val="64500DB6"/>
     <w:multiLevelType w:val="hybridMultilevel"/>
     <w:tmpl w:val="118A3C8C"/>
@@ -4775,7 +5202,7 @@
       </w:pPr>
     </w:lvl>
   </w:abstractNum>
-  <w:abstractNum w:abstractNumId="12" w15:restartNumberingAfterBreak="0">
+  <w:abstractNum w:abstractNumId="13" w15:restartNumberingAfterBreak="0">
     <w:nsid w:val="65D26EC1"/>
     <w:multiLevelType w:val="hybridMultilevel"/>
     <w:tmpl w:val="4716627E"/>
@@ -4888,7 +5315,7 @@
       </w:rPr>
     </w:lvl>
   </w:abstractNum>
-  <w:abstractNum w:abstractNumId="13" w15:restartNumberingAfterBreak="0">
+  <w:abstractNum w:abstractNumId="14" w15:restartNumberingAfterBreak="0">
     <w:nsid w:val="72A03FDB"/>
     <w:multiLevelType w:val="hybridMultilevel"/>
     <w:tmpl w:val="C7AEEE40"/>
@@ -5001,7 +5428,7 @@
       </w:rPr>
     </w:lvl>
   </w:abstractNum>
-  <w:abstractNum w:abstractNumId="14" w15:restartNumberingAfterBreak="0">
+  <w:abstractNum w:abstractNumId="15" w15:restartNumberingAfterBreak="0">
     <w:nsid w:val="74C1634E"/>
     <w:multiLevelType w:val="hybridMultilevel"/>
     <w:tmpl w:val="EC700988"/>
@@ -5115,49 +5542,52 @@
     </w:lvl>
   </w:abstractNum>
   <w:num w:numId="1">
+    <w:abstractNumId w:val="10"/>
+  </w:num>
+  <w:num w:numId="2">
     <w:abstractNumId w:val="9"/>
   </w:num>
-  <w:num w:numId="2">
-    <w:abstractNumId w:val="8"/>
-  </w:num>
   <w:num w:numId="3">
-    <w:abstractNumId w:val="2"/>
+    <w:abstractNumId w:val="3"/>
   </w:num>
   <w:num w:numId="4">
-    <w:abstractNumId w:val="12"/>
+    <w:abstractNumId w:val="13"/>
   </w:num>
   <w:num w:numId="5">
-    <w:abstractNumId w:val="7"/>
+    <w:abstractNumId w:val="8"/>
   </w:num>
   <w:num w:numId="6">
     <w:abstractNumId w:val="1"/>
   </w:num>
   <w:num w:numId="7">
-    <w:abstractNumId w:val="13"/>
+    <w:abstractNumId w:val="14"/>
   </w:num>
   <w:num w:numId="8">
+    <w:abstractNumId w:val="6"/>
+  </w:num>
+  <w:num w:numId="9">
+    <w:abstractNumId w:val="15"/>
+  </w:num>
+  <w:num w:numId="10">
     <w:abstractNumId w:val="5"/>
   </w:num>
-  <w:num w:numId="9">
-    <w:abstractNumId w:val="14"/>
-  </w:num>
-  <w:num w:numId="10">
-    <w:abstractNumId w:val="4"/>
-  </w:num>
   <w:num w:numId="11">
-    <w:abstractNumId w:val="10"/>
+    <w:abstractNumId w:val="11"/>
   </w:num>
   <w:num w:numId="12">
-    <w:abstractNumId w:val="11"/>
+    <w:abstractNumId w:val="12"/>
   </w:num>
   <w:num w:numId="13">
     <w:abstractNumId w:val="0"/>
   </w:num>
   <w:num w:numId="14">
-    <w:abstractNumId w:val="6"/>
+    <w:abstractNumId w:val="7"/>
   </w:num>
   <w:num w:numId="15">
-    <w:abstractNumId w:val="3"/>
+    <w:abstractNumId w:val="4"/>
+  </w:num>
+  <w:num w:numId="16">
+    <w:abstractNumId w:val="2"/>
   </w:num>
 </w:numbering>
 </file>
@@ -5842,7 +6272,7 @@
     <w:autoRedefine/>
     <w:uiPriority w:val="11"/>
     <w:qFormat/>
-    <w:rsid w:val="005D223C"/>
+    <w:rsid w:val="00793BB3"/>
     <w:pPr>
       <w:numPr>
         <w:ilvl w:val="1"/>
@@ -5863,7 +6293,7 @@
     <w:basedOn w:val="DefaultParagraphFont"/>
     <w:link w:val="Subtitle"/>
     <w:uiPriority w:val="11"/>
-    <w:rsid w:val="005D223C"/>
+    <w:rsid w:val="00793BB3"/>
     <w:rPr>
       <w:rFonts w:eastAsiaTheme="minorEastAsia"/>
       <w:color w:val="5A5A5A" w:themeColor="text1" w:themeTint="A5"/>

</xml_diff>

<commit_message>
Add Definitions class and solve speed issues
</commit_message>
<xml_diff>
--- a/Inputs/Terms_definitions.docx
+++ b/Inputs/Terms_definitions.docx
@@ -51,15 +51,7 @@
         <w:t>o</w:t>
       </w:r>
       <w:r>
-        <w:t xml:space="preserve">f some </w:t>
-      </w:r>
-      <w:proofErr w:type="gramStart"/>
-      <w:r>
-        <w:t>often used</w:t>
-      </w:r>
-      <w:proofErr w:type="gramEnd"/>
-      <w:r>
-        <w:t xml:space="preserve"> terms</w:t>
+        <w:t>f some often used terms</w:t>
       </w:r>
     </w:p>
     <w:p>
@@ -71,9 +63,6 @@
       </w:r>
       <w:r>
         <w:t xml:space="preserve"> 2017/745</w:t>
-      </w:r>
-      <w:r>
-        <w:t xml:space="preserve"> [1]</w:t>
       </w:r>
     </w:p>
     <w:p>
@@ -236,17 +225,8 @@
           <w:rFonts w:cstheme="minorHAnsi"/>
           <w:lang w:val="en-US" w:eastAsia="en-GB"/>
         </w:rPr>
-        <w:t xml:space="preserve">devices for the control or support of </w:t>
-      </w:r>
-      <w:proofErr w:type="gramStart"/>
-      <w:r>
-        <w:rPr>
-          <w:rFonts w:cstheme="minorHAnsi"/>
-          <w:lang w:val="en-US" w:eastAsia="en-GB"/>
-        </w:rPr>
-        <w:t>conception;</w:t>
-      </w:r>
-      <w:proofErr w:type="gramEnd"/>
+        <w:t>devices for the control or support of conception;</w:t>
+      </w:r>
     </w:p>
     <w:p>
       <w:pPr>
@@ -265,23 +245,7 @@
           <w:rFonts w:cstheme="minorHAnsi"/>
           <w:lang w:val="en-US" w:eastAsia="en-GB"/>
         </w:rPr>
-        <w:t xml:space="preserve">products specifically intended for the cleaning, disinfection or </w:t>
-      </w:r>
-      <w:proofErr w:type="spellStart"/>
-      <w:r>
-        <w:rPr>
-          <w:rFonts w:cstheme="minorHAnsi"/>
-          <w:lang w:val="en-US" w:eastAsia="en-GB"/>
-        </w:rPr>
-        <w:t>sterilisation</w:t>
-      </w:r>
-      <w:proofErr w:type="spellEnd"/>
-      <w:r>
-        <w:rPr>
-          <w:rFonts w:cstheme="minorHAnsi"/>
-          <w:lang w:val="en-US" w:eastAsia="en-GB"/>
-        </w:rPr>
-        <w:t xml:space="preserve"> </w:t>
+        <w:t xml:space="preserve">products specifically intended for the cleaning, disinfection or sterilisation </w:t>
       </w:r>
       <w:r>
         <w:rPr>
@@ -380,19 +344,11 @@
         </w:rPr>
         <w:t xml:space="preserve"> </w:t>
       </w:r>
-      <w:proofErr w:type="spellStart"/>
-      <w:r>
-        <w:rPr>
-          <w:rFonts w:cstheme="minorHAnsi"/>
-        </w:rPr>
-        <w:t>authorised</w:t>
-      </w:r>
-      <w:proofErr w:type="spellEnd"/>
-      <w:r>
-        <w:rPr>
-          <w:rFonts w:cstheme="minorHAnsi"/>
-        </w:rPr>
-        <w:t xml:space="preserve"> by national law by virtue of that person's professional qualifications which gives, under that person's responsibility, specific design characteristics, and is intended for the sole use of a particular patient exclusively to</w:t>
+      <w:r>
+        <w:rPr>
+          <w:rFonts w:cstheme="minorHAnsi"/>
+        </w:rPr>
+        <w:t>authorised by national law by virtue of that person's professional qualifications which gives, under that person's responsibility, specific design characteristics, and is intended for the sole use of a particular patient exclusively to</w:t>
       </w:r>
       <w:r>
         <w:rPr>
@@ -441,21 +397,7 @@
         <w:rPr>
           <w:rFonts w:cstheme="minorHAnsi"/>
         </w:rPr>
-        <w:t xml:space="preserve">written prescriptions of any </w:t>
-      </w:r>
-      <w:proofErr w:type="spellStart"/>
-      <w:r>
-        <w:rPr>
-          <w:rFonts w:cstheme="minorHAnsi"/>
-        </w:rPr>
-        <w:t>authorised</w:t>
-      </w:r>
-      <w:proofErr w:type="spellEnd"/>
-      <w:r>
-        <w:rPr>
-          <w:rFonts w:cstheme="minorHAnsi"/>
-        </w:rPr>
-        <w:t xml:space="preserve"> person shall not be considered to be custom-made devices</w:t>
+        <w:t>written prescriptions of any authorised person shall not be considered to be custom-made devices</w:t>
       </w:r>
       <w:r>
         <w:rPr>
@@ -1119,21 +1061,7 @@
         <w:rPr>
           <w:rFonts w:cstheme="minorHAnsi"/>
         </w:rPr>
-        <w:t xml:space="preserve">linical evaluation’ means a systematic and planned process to continuously generate, collect, </w:t>
-      </w:r>
-      <w:proofErr w:type="spellStart"/>
-      <w:r>
-        <w:rPr>
-          <w:rFonts w:cstheme="minorHAnsi"/>
-        </w:rPr>
-        <w:t>analyse</w:t>
-      </w:r>
-      <w:proofErr w:type="spellEnd"/>
-      <w:r>
-        <w:rPr>
-          <w:rFonts w:cstheme="minorHAnsi"/>
-        </w:rPr>
-        <w:t xml:space="preserve"> and assess</w:t>
+        <w:t>linical evaluation’ means a systematic and planned process to continuously generate, collect, analyse and assess</w:t>
       </w:r>
       <w:r>
         <w:rPr>
@@ -1298,21 +1226,7 @@
         <w:rPr>
           <w:rFonts w:cstheme="minorHAnsi"/>
         </w:rPr>
-        <w:t xml:space="preserve">monitoring, statistical considerations, </w:t>
-      </w:r>
-      <w:proofErr w:type="spellStart"/>
-      <w:r>
-        <w:rPr>
-          <w:rFonts w:cstheme="minorHAnsi"/>
-        </w:rPr>
-        <w:t>organisation</w:t>
-      </w:r>
-      <w:proofErr w:type="spellEnd"/>
-      <w:r>
-        <w:rPr>
-          <w:rFonts w:cstheme="minorHAnsi"/>
-        </w:rPr>
-        <w:t xml:space="preserve"> and conduct of a clinical investigation</w:t>
+        <w:t>monitoring, statistical considerations, organisation and conduct of a clinical investigation</w:t>
       </w:r>
       <w:r>
         <w:rPr>
@@ -1471,23 +1385,7 @@
           <w:rFonts w:cstheme="minorHAnsi"/>
           <w:lang w:val="en-US"/>
         </w:rPr>
-        <w:t xml:space="preserve">clinically relevant information coming from post-market surveillance, </w:t>
-      </w:r>
-      <w:proofErr w:type="gramStart"/>
-      <w:r>
-        <w:rPr>
-          <w:rFonts w:cstheme="minorHAnsi"/>
-          <w:lang w:val="en-US"/>
-        </w:rPr>
-        <w:t>in particular the</w:t>
-      </w:r>
-      <w:proofErr w:type="gramEnd"/>
-      <w:r>
-        <w:rPr>
-          <w:rFonts w:cstheme="minorHAnsi"/>
-          <w:lang w:val="en-US"/>
-        </w:rPr>
-        <w:t xml:space="preserve"> post-market clinical</w:t>
+        <w:t>clinically relevant information coming from post-market surveillance, in particular the post-market clinical</w:t>
       </w:r>
       <w:r>
         <w:rPr>
@@ -1857,21 +1755,7 @@
         <w:rPr>
           <w:rFonts w:cstheme="minorHAnsi"/>
         </w:rPr>
-        <w:t xml:space="preserve">relevant to the subject's decision to participate or, in the case of minors and of incapacitated subjects, an </w:t>
-      </w:r>
-      <w:proofErr w:type="spellStart"/>
-      <w:r>
-        <w:rPr>
-          <w:rFonts w:cstheme="minorHAnsi"/>
-        </w:rPr>
-        <w:t>authorisation</w:t>
-      </w:r>
-      <w:proofErr w:type="spellEnd"/>
-      <w:r>
-        <w:rPr>
-          <w:rFonts w:cstheme="minorHAnsi"/>
-        </w:rPr>
-        <w:t xml:space="preserve"> or agreement from their legally designated representative to include them in the clinical investigation</w:t>
+        <w:t>relevant to the subject's decision to participate or, in the case of minors and of incapacitated subjects, an authorisation or agreement from their legally designated representative to include them in the clinical investigation</w:t>
       </w:r>
       <w:r>
         <w:rPr>
@@ -2074,37 +1958,12 @@
           <w:lang w:val="en-US"/>
         </w:rPr>
       </w:pPr>
-      <w:proofErr w:type="spellStart"/>
       <w:r>
         <w:rPr>
           <w:rFonts w:cstheme="minorHAnsi"/>
           <w:lang w:val="en-US"/>
         </w:rPr>
-        <w:t>hospitalisation</w:t>
-      </w:r>
-      <w:proofErr w:type="spellEnd"/>
-      <w:r>
-        <w:rPr>
-          <w:rFonts w:cstheme="minorHAnsi"/>
-          <w:lang w:val="en-US"/>
-        </w:rPr>
-        <w:t xml:space="preserve"> or prolongation of patient </w:t>
-      </w:r>
-      <w:proofErr w:type="spellStart"/>
-      <w:r>
-        <w:rPr>
-          <w:rFonts w:cstheme="minorHAnsi"/>
-          <w:lang w:val="en-US"/>
-        </w:rPr>
-        <w:t>hospitalisation</w:t>
-      </w:r>
-      <w:proofErr w:type="spellEnd"/>
-      <w:r>
-        <w:rPr>
-          <w:rFonts w:cstheme="minorHAnsi"/>
-          <w:lang w:val="en-US"/>
-        </w:rPr>
-        <w:t>,</w:t>
+        <w:t>hospitalisation or prolongation of patient hospitalisation,</w:t>
       </w:r>
     </w:p>
     <w:p>
@@ -2173,37 +2032,12 @@
           <w:lang w:val="en-US"/>
         </w:rPr>
       </w:pPr>
-      <w:proofErr w:type="spellStart"/>
       <w:r>
         <w:rPr>
           <w:rFonts w:cstheme="minorHAnsi"/>
           <w:lang w:val="en-US"/>
         </w:rPr>
-        <w:t>foetal</w:t>
-      </w:r>
-      <w:proofErr w:type="spellEnd"/>
-      <w:r>
-        <w:rPr>
-          <w:rFonts w:cstheme="minorHAnsi"/>
-          <w:lang w:val="en-US"/>
-        </w:rPr>
-        <w:t xml:space="preserve"> distress, </w:t>
-      </w:r>
-      <w:proofErr w:type="spellStart"/>
-      <w:r>
-        <w:rPr>
-          <w:rFonts w:cstheme="minorHAnsi"/>
-          <w:lang w:val="en-US"/>
-        </w:rPr>
-        <w:t>foetal</w:t>
-      </w:r>
-      <w:proofErr w:type="spellEnd"/>
-      <w:r>
-        <w:rPr>
-          <w:rFonts w:cstheme="minorHAnsi"/>
-          <w:lang w:val="en-US"/>
-        </w:rPr>
-        <w:t xml:space="preserve"> death or a congenital physical or mental impairment or birth defect</w:t>
+        <w:t>foetal distress, foetal death or a congenital physical or mental impairment or birth defect</w:t>
       </w:r>
       <w:r>
         <w:rPr>
@@ -2513,9 +2347,6 @@
       <w:r>
         <w:t>366-1</w:t>
       </w:r>
-      <w:r>
-        <w:t xml:space="preserve"> [2]</w:t>
-      </w:r>
     </w:p>
     <w:p>
       <w:pPr>
@@ -3079,12 +2910,6 @@
         </w:rPr>
         <w:t>FDA Guidance</w:t>
       </w:r>
-      <w:r>
-        <w:rPr>
-          <w:lang w:eastAsia="en-GB"/>
-        </w:rPr>
-        <w:t xml:space="preserve"> [3]</w:t>
-      </w:r>
     </w:p>
     <w:p>
       <w:pPr>
@@ -3373,16 +3198,8 @@
         <w:rPr>
           <w:lang w:eastAsia="en-GB"/>
         </w:rPr>
-        <w:t xml:space="preserve">Human factors engineering and usability engineering can </w:t>
-      </w:r>
-      <w:proofErr w:type="gramStart"/>
-      <w:r>
-        <w:rPr>
-          <w:lang w:eastAsia="en-GB"/>
-        </w:rPr>
-        <w:t>be considered to be</w:t>
-      </w:r>
-      <w:proofErr w:type="gramEnd"/>
+        <w:t>Human factors engineering and usability engineering can be considered to be</w:t>
+      </w:r>
       <w:r>
         <w:rPr>
           <w:lang w:eastAsia="en-GB"/>
@@ -3736,31 +3553,7 @@
         <w:rPr>
           <w:lang w:val="en-US" w:eastAsia="en-GB"/>
         </w:rPr>
-        <w:t>Regulation (EU) 2017/745 of the European Parliament and of the Council of 5 April 2017 on</w:t>
-      </w:r>
-      <w:r>
-        <w:rPr>
-          <w:lang w:val="en-US" w:eastAsia="en-GB"/>
-        </w:rPr>
-        <w:t xml:space="preserve"> </w:t>
-      </w:r>
-      <w:r>
-        <w:rPr>
-          <w:lang w:val="en-US" w:eastAsia="en-GB"/>
-        </w:rPr>
-        <w:t>medical devices, amending Directive 2001/83/EC, Regulation (EC) No 178/2002 and Regulation</w:t>
-      </w:r>
-      <w:r>
-        <w:rPr>
-          <w:lang w:val="en-US" w:eastAsia="en-GB"/>
-        </w:rPr>
-        <w:t xml:space="preserve"> </w:t>
-      </w:r>
-      <w:r>
-        <w:rPr>
-          <w:lang w:val="en-US" w:eastAsia="en-GB"/>
-        </w:rPr>
-        <w:t>(EC) No 1223/2009 and repealing Council Directives 90/385/EEC and 93/42/EEC</w:t>
+        <w:t>Regulation (EU) 2017/745 of the European Parliament and of the Council of 5 April 2017 on medical devices, amending Directive 2001/83/EC, Regulation (EC) No 178/2002 and Regulation (EC) No 1223/2009 and repealing Council Directives 90/385/EEC and 93/42/EEC</w:t>
       </w:r>
       <w:r>
         <w:rPr>
@@ -3785,53 +3578,13 @@
         <w:rPr>
           <w:lang w:val="en-US" w:eastAsia="en-GB"/>
         </w:rPr>
-        <w:t>IEC 62366-1 Medical devices – Part 1: Application of usability engineering to medical devices.</w:t>
-      </w:r>
-      <w:r>
-        <w:rPr>
-          <w:lang w:val="en-US" w:eastAsia="en-GB"/>
-        </w:rPr>
-        <w:t xml:space="preserve"> </w:t>
-      </w:r>
-      <w:r>
-        <w:rPr>
-          <w:lang w:val="en-US" w:eastAsia="en-GB"/>
-        </w:rPr>
-        <w:t xml:space="preserve">Edition 1.0. </w:t>
-      </w:r>
-      <w:r>
-        <w:rPr>
-          <w:lang w:eastAsia="en-GB"/>
-        </w:rPr>
-        <w:t xml:space="preserve">Geneva: International </w:t>
-      </w:r>
-      <w:proofErr w:type="spellStart"/>
-      <w:r>
-        <w:rPr>
-          <w:lang w:eastAsia="en-GB"/>
-        </w:rPr>
-        <w:t>Electrotectnical</w:t>
-      </w:r>
-      <w:proofErr w:type="spellEnd"/>
-      <w:r>
-        <w:rPr>
-          <w:lang w:eastAsia="en-GB"/>
-        </w:rPr>
-        <w:t xml:space="preserve"> </w:t>
-      </w:r>
-      <w:proofErr w:type="spellStart"/>
-      <w:r>
-        <w:rPr>
-          <w:lang w:eastAsia="en-GB"/>
-        </w:rPr>
-        <w:t>Commission</w:t>
-      </w:r>
-      <w:proofErr w:type="spellEnd"/>
-      <w:r>
-        <w:rPr>
-          <w:lang w:eastAsia="en-GB"/>
-        </w:rPr>
-        <w:t>; 2015. ISBN:978-2-8322-2281-2.</w:t>
+        <w:t xml:space="preserve">IEC 62366-1 Medical devices – Part 1: Application of usability engineering to medical devices. Edition 1.0. </w:t>
+      </w:r>
+      <w:r>
+        <w:rPr>
+          <w:lang w:eastAsia="en-GB"/>
+        </w:rPr>
+        <w:t>Geneva: International Electrotectnical Commission; 2015. ISBN:978-2-8322-2281-2.</w:t>
       </w:r>
     </w:p>
     <w:p>
@@ -3850,25 +3603,7 @@
         <w:rPr>
           <w:lang w:val="en-US" w:eastAsia="en-GB"/>
         </w:rPr>
-        <w:t>FDA (2016) Applying Human Factors and Usability Engineering to Medical Devices: Guidanc</w:t>
-      </w:r>
-      <w:r>
-        <w:rPr>
-          <w:lang w:val="en-US" w:eastAsia="en-GB"/>
-        </w:rPr>
-        <w:t xml:space="preserve">e </w:t>
-      </w:r>
-      <w:r>
-        <w:rPr>
-          <w:lang w:val="en-US" w:eastAsia="en-GB"/>
-        </w:rPr>
-        <w:t>for Industry and Food and Drug Administration Staff</w:t>
-      </w:r>
-      <w:r>
-        <w:rPr>
-          <w:lang w:val="en-US" w:eastAsia="en-GB"/>
-        </w:rPr>
-        <w:t>.</w:t>
+        <w:t>FDA (2016) Applying Human Factors and Usability Engineering to Medical Devices: Guidance for Industry and Food and Drug Administration Staff.</w:t>
       </w:r>
     </w:p>
     <w:sectPr>

</xml_diff>

<commit_message>
Update Parameters and Definitions
</commit_message>
<xml_diff>
--- a/Inputs/Terms_definitions.docx
+++ b/Inputs/Terms_definitions.docx
@@ -732,6 +732,12 @@
         </w:rPr>
         <w:t xml:space="preserve">ingle-use device’ means a device that is intended to be used on one individual during a single </w:t>
       </w:r>
+      <w:r>
+        <w:rPr>
+          <w:rFonts w:cstheme="minorHAnsi"/>
+        </w:rPr>
+        <w:t>procedure.</w:t>
+      </w:r>
     </w:p>
     <w:p>
       <w:pPr>
@@ -2507,7 +2513,7 @@
         <w:rPr>
           <w:lang w:eastAsia="en-GB"/>
         </w:rPr>
-        <w:t xml:space="preserve">Conscious, intentional act or intentional omission of an act that is counter to or violates normal use and is also beyond any further reasonable means of user interface-related risk control by the manufacturer. </w:t>
+        <w:t>Conscious, intentional act or intentional omission of an act that is counter to or violates normal use and is also beyond any further reasonable means of user interface-related risk control by the manufacturer.</w:t>
       </w:r>
     </w:p>
     <w:p>
@@ -2534,7 +2540,7 @@
         <w:rPr>
           <w:lang w:eastAsia="en-GB"/>
         </w:rPr>
-        <w:t xml:space="preserve">Materials accompanying a medical device and containing information for the user or those accountable for the installation, use and maintenance of the medical device, particularly regarding safe use. </w:t>
+        <w:t>Materials accompanying a medical device and containing information for the user or those accountable for the installation, use and maintenance of the medical device, particularly regarding safe use.</w:t>
       </w:r>
     </w:p>
     <w:p>
@@ -2588,7 +2594,7 @@
         <w:rPr>
           <w:lang w:eastAsia="en-GB"/>
         </w:rPr>
-        <w:t xml:space="preserve">User interface evaluation conducted with the intent to explore user interface design strengths, weaknesses, and unanticipated user errors. </w:t>
+        <w:t>User interface evaluation conducted with the intent to explore user interface design strengths, weaknesses, and unanticipated user errors.</w:t>
       </w:r>
     </w:p>
     <w:p>
@@ -2615,7 +2621,7 @@
         <w:rPr>
           <w:lang w:eastAsia="en-GB"/>
         </w:rPr>
-        <w:t xml:space="preserve">Use scenario that could lead to a hazardous situation or harm. </w:t>
+        <w:t>Use scenario that could lead to a hazardous situation or harm.</w:t>
       </w:r>
     </w:p>
     <w:p>
@@ -2743,7 +2749,7 @@
         <w:rPr>
           <w:lang w:eastAsia="en-GB"/>
         </w:rPr>
-        <w:t xml:space="preserve">User interface evaluation conducted at the end of the user interface development with the intent to obtain objective evidence that the user interface can be used safely. </w:t>
+        <w:t>User interface evaluation conducted at the end of the user interface development with the intent to obtain objective evidence that the user interface can be used safely.</w:t>
       </w:r>
     </w:p>
     <w:p>
@@ -2844,7 +2850,7 @@
         <w:rPr>
           <w:lang w:eastAsia="en-GB"/>
         </w:rPr>
-        <w:t xml:space="preserve">Application of knowledge about human behavior, abilities, limitations, and other characteristics to the design of medical devices (including software), systems and tasks to achieve adequate usability. </w:t>
+        <w:t>Application of knowledge about human behavior, abilities, limitations, and other characteristics to the design of medical devices (including software), systems and tasks to achieve adequate usability.</w:t>
       </w:r>
     </w:p>
     <w:p>
@@ -2871,7 +2877,7 @@
         <w:rPr>
           <w:lang w:eastAsia="en-GB"/>
         </w:rPr>
-        <w:t xml:space="preserve">Actual conditions and setting in which users interact with the medical device. </w:t>
+        <w:t>Actual conditions and setting in which users interact with the medical device.</w:t>
       </w:r>
     </w:p>
     <w:p>
@@ -2896,9 +2902,6 @@
         </w:rPr>
         <w:t>User action or lack of user action while using the medical device that leads to a different result than that intended by the manufacturer or expected by the user.</w:t>
       </w:r>
-      <w:r>
-        <w:t xml:space="preserve"> </w:t>
-      </w:r>
     </w:p>
     <w:p>
       <w:pPr>
@@ -2978,7 +2981,7 @@
         <w:rPr>
           <w:lang w:eastAsia="en-GB"/>
         </w:rPr>
-        <w:t xml:space="preserve">Person interacting with (i.e. operating or handling) the medical device. </w:t>
+        <w:t>Person interacting with (i.e. operating or handling) the medical device.</w:t>
       </w:r>
     </w:p>
     <w:p>
@@ -3363,33 +3366,66 @@
         </w:rPr>
         <w:t>user training to enhance and demonstrate safe and effective use.</w:t>
       </w:r>
+    </w:p>
+    <w:p>
+      <w:pPr>
+        <w:rPr>
+          <w:lang w:eastAsia="en-GB"/>
+        </w:rPr>
+      </w:pPr>
+      <w:r>
+        <w:rPr>
+          <w:lang w:eastAsia="en-GB"/>
+        </w:rPr>
+        <w:t xml:space="preserve">Human factors engineering and usability engineering can </w:t>
+      </w:r>
+      <w:proofErr w:type="gramStart"/>
+      <w:r>
+        <w:rPr>
+          <w:lang w:eastAsia="en-GB"/>
+        </w:rPr>
+        <w:t>be considered to be</w:t>
+      </w:r>
+      <w:proofErr w:type="gramEnd"/>
       <w:r>
         <w:rPr>
           <w:lang w:eastAsia="en-GB"/>
         </w:rPr>
         <w:t xml:space="preserve"> </w:t>
       </w:r>
-    </w:p>
-    <w:p>
-      <w:pPr>
-        <w:rPr>
-          <w:lang w:eastAsia="en-GB"/>
-        </w:rPr>
-      </w:pPr>
-      <w:r>
-        <w:rPr>
-          <w:lang w:eastAsia="en-GB"/>
-        </w:rPr>
-        <w:t xml:space="preserve">Human factors engineering and usability engineering can </w:t>
-      </w:r>
-      <w:proofErr w:type="gramStart"/>
-      <w:r>
-        <w:rPr>
-          <w:lang w:eastAsia="en-GB"/>
-        </w:rPr>
-        <w:t>be considered to be</w:t>
-      </w:r>
-      <w:proofErr w:type="gramEnd"/>
+      <w:r>
+        <w:rPr>
+          <w:lang w:eastAsia="en-GB"/>
+        </w:rPr>
+        <w:t>synonymous.</w:t>
+      </w:r>
+    </w:p>
+    <w:p>
+      <w:pPr>
+        <w:pStyle w:val="Heading3"/>
+        <w:rPr>
+          <w:lang w:eastAsia="en-GB"/>
+        </w:rPr>
+      </w:pPr>
+      <w:r>
+        <w:rPr>
+          <w:lang w:eastAsia="en-GB"/>
+        </w:rPr>
+        <w:t>Human factors validation testing</w:t>
+      </w:r>
+    </w:p>
+    <w:p>
+      <w:pPr>
+        <w:rPr>
+          <w:lang w:eastAsia="en-GB"/>
+        </w:rPr>
+      </w:pPr>
+      <w:r>
+        <w:rPr>
+          <w:lang w:eastAsia="en-GB"/>
+        </w:rPr>
+        <w:t>Testing conducted at the end of the device development process to assess user</w:t>
+      </w:r>
       <w:r>
         <w:rPr>
           <w:lang w:eastAsia="en-GB"/>
@@ -3400,7 +3436,43 @@
         <w:rPr>
           <w:lang w:eastAsia="en-GB"/>
         </w:rPr>
-        <w:t>synonymous.</w:t>
+        <w:t>interactions with a device user interface to identify use errors that would or could result</w:t>
+      </w:r>
+      <w:r>
+        <w:rPr>
+          <w:lang w:eastAsia="en-GB"/>
+        </w:rPr>
+        <w:t xml:space="preserve"> </w:t>
+      </w:r>
+      <w:r>
+        <w:rPr>
+          <w:lang w:eastAsia="en-GB"/>
+        </w:rPr>
+        <w:t>in serious harm to the patient or user. Human factors validation testing is also used to</w:t>
+      </w:r>
+      <w:r>
+        <w:rPr>
+          <w:lang w:eastAsia="en-GB"/>
+        </w:rPr>
+        <w:t xml:space="preserve"> </w:t>
+      </w:r>
+      <w:r>
+        <w:rPr>
+          <w:lang w:eastAsia="en-GB"/>
+        </w:rPr>
+        <w:t>assess the effectiveness of risk management measures. Human factors validation testing</w:t>
+      </w:r>
+      <w:r>
+        <w:rPr>
+          <w:lang w:eastAsia="en-GB"/>
+        </w:rPr>
+        <w:t xml:space="preserve"> </w:t>
+      </w:r>
+      <w:r>
+        <w:rPr>
+          <w:lang w:eastAsia="en-GB"/>
+        </w:rPr>
+        <w:t>represents one portion of design validation.</w:t>
       </w:r>
     </w:p>
     <w:p>
@@ -3414,20 +3486,47 @@
         <w:rPr>
           <w:lang w:eastAsia="en-GB"/>
         </w:rPr>
-        <w:t>Human factors validation testing</w:t>
-      </w:r>
-    </w:p>
-    <w:p>
-      <w:pPr>
-        <w:rPr>
-          <w:lang w:eastAsia="en-GB"/>
-        </w:rPr>
-      </w:pPr>
-      <w:r>
-        <w:rPr>
-          <w:lang w:eastAsia="en-GB"/>
-        </w:rPr>
-        <w:t>Testing conducted at the end of the device development process to assess user</w:t>
+        <w:t>Task</w:t>
+      </w:r>
+    </w:p>
+    <w:p>
+      <w:pPr>
+        <w:rPr>
+          <w:lang w:eastAsia="en-GB"/>
+        </w:rPr>
+      </w:pPr>
+      <w:r>
+        <w:rPr>
+          <w:lang w:eastAsia="en-GB"/>
+        </w:rPr>
+        <w:t>Action or set of actions performed by a user to achieve a specific goal.</w:t>
+      </w:r>
+    </w:p>
+    <w:p>
+      <w:pPr>
+        <w:pStyle w:val="Heading3"/>
+        <w:rPr>
+          <w:lang w:eastAsia="en-GB"/>
+        </w:rPr>
+      </w:pPr>
+      <w:r>
+        <w:rPr>
+          <w:lang w:eastAsia="en-GB"/>
+        </w:rPr>
+        <w:t>Use error</w:t>
+      </w:r>
+    </w:p>
+    <w:p>
+      <w:pPr>
+        <w:rPr>
+          <w:lang w:eastAsia="en-GB"/>
+        </w:rPr>
+      </w:pPr>
+      <w:r>
+        <w:rPr>
+          <w:lang w:eastAsia="en-GB"/>
+        </w:rPr>
+        <w:t>User action or lack of action that was different from that expected by the manufacturer</w:t>
       </w:r>
       <w:r>
         <w:rPr>
@@ -3439,7 +3538,7 @@
         <w:rPr>
           <w:lang w:eastAsia="en-GB"/>
         </w:rPr>
-        <w:t>interactions with a device user interface to identify use errors that would or could result</w:t>
+        <w:t>and caused a result that (1) was different from the result expected by the user and (2) was</w:t>
       </w:r>
       <w:r>
         <w:rPr>
@@ -3451,7 +3550,7 @@
         <w:rPr>
           <w:lang w:eastAsia="en-GB"/>
         </w:rPr>
-        <w:t>in serious harm to the patient or user. Human factors validation testing is also used to</w:t>
+        <w:t>not caused solely by device failure and (3) did or could result in harm.</w:t>
       </w:r>
       <w:r>
         <w:rPr>
@@ -3463,7 +3562,7 @@
         <w:rPr>
           <w:lang w:eastAsia="en-GB"/>
         </w:rPr>
-        <w:t>assess the effectiveness of risk management measures. Human factors validation testing</w:t>
+        <w:t>Use safety</w:t>
       </w:r>
       <w:r>
         <w:rPr>
@@ -3475,115 +3574,7 @@
         <w:rPr>
           <w:lang w:eastAsia="en-GB"/>
         </w:rPr>
-        <w:t>represents one portion of design validation.</w:t>
-      </w:r>
-    </w:p>
-    <w:p>
-      <w:pPr>
-        <w:pStyle w:val="Heading3"/>
-        <w:rPr>
-          <w:lang w:eastAsia="en-GB"/>
-        </w:rPr>
-      </w:pPr>
-      <w:r>
-        <w:rPr>
-          <w:lang w:eastAsia="en-GB"/>
-        </w:rPr>
-        <w:t>Task</w:t>
-      </w:r>
-    </w:p>
-    <w:p>
-      <w:pPr>
-        <w:rPr>
-          <w:lang w:eastAsia="en-GB"/>
-        </w:rPr>
-      </w:pPr>
-      <w:r>
-        <w:rPr>
-          <w:lang w:eastAsia="en-GB"/>
-        </w:rPr>
-        <w:t>Action or set of actions performed by a user to achieve a specific goal.</w:t>
-      </w:r>
-    </w:p>
-    <w:p>
-      <w:pPr>
-        <w:pStyle w:val="Heading3"/>
-        <w:rPr>
-          <w:lang w:eastAsia="en-GB"/>
-        </w:rPr>
-      </w:pPr>
-      <w:r>
-        <w:rPr>
-          <w:lang w:eastAsia="en-GB"/>
-        </w:rPr>
-        <w:t>Use error</w:t>
-      </w:r>
-    </w:p>
-    <w:p>
-      <w:pPr>
-        <w:rPr>
-          <w:lang w:eastAsia="en-GB"/>
-        </w:rPr>
-      </w:pPr>
-      <w:r>
-        <w:rPr>
-          <w:lang w:eastAsia="en-GB"/>
-        </w:rPr>
-        <w:t>User action or lack of action that was different from that expected by the manufacturer</w:t>
-      </w:r>
-      <w:r>
-        <w:rPr>
-          <w:lang w:eastAsia="en-GB"/>
-        </w:rPr>
-        <w:t xml:space="preserve"> </w:t>
-      </w:r>
-      <w:r>
-        <w:rPr>
-          <w:lang w:eastAsia="en-GB"/>
-        </w:rPr>
-        <w:t>and caused a result that (1) was different from the result expected by the user and (2) was</w:t>
-      </w:r>
-      <w:r>
-        <w:rPr>
-          <w:lang w:eastAsia="en-GB"/>
-        </w:rPr>
-        <w:t xml:space="preserve"> </w:t>
-      </w:r>
-      <w:r>
-        <w:rPr>
-          <w:lang w:eastAsia="en-GB"/>
-        </w:rPr>
-        <w:t>not caused solely by device failure and (3) did or could result in harm.</w:t>
-      </w:r>
-      <w:r>
-        <w:rPr>
-          <w:lang w:eastAsia="en-GB"/>
-        </w:rPr>
-        <w:t xml:space="preserve"> </w:t>
-      </w:r>
-      <w:r>
-        <w:rPr>
-          <w:lang w:eastAsia="en-GB"/>
-        </w:rPr>
-        <w:t>Use safety</w:t>
-      </w:r>
-      <w:r>
-        <w:rPr>
-          <w:lang w:eastAsia="en-GB"/>
-        </w:rPr>
-        <w:t xml:space="preserve"> </w:t>
-      </w:r>
-      <w:r>
-        <w:rPr>
-          <w:lang w:eastAsia="en-GB"/>
-        </w:rPr>
         <w:t>Freedom from unacceptable use-related risk.</w:t>
-      </w:r>
-      <w:r>
-        <w:rPr>
-          <w:lang w:eastAsia="en-GB"/>
-        </w:rPr>
-        <w:t xml:space="preserve"> </w:t>
       </w:r>
     </w:p>
     <w:p>
@@ -3761,48 +3752,26 @@
         </w:numPr>
         <w:ind w:left="426" w:hanging="426"/>
         <w:rPr>
-          <w:lang w:eastAsia="en-GB"/>
-        </w:rPr>
-      </w:pPr>
-      <w:r>
-        <w:rPr>
           <w:lang w:val="en-US" w:eastAsia="en-GB"/>
         </w:rPr>
-        <w:t xml:space="preserve">IEC 62366-1 Medical devices – Part 1: Application of usability engineering to medical devices. Edition 1.0. </w:t>
-      </w:r>
-      <w:r>
-        <w:rPr>
-          <w:lang w:eastAsia="en-GB"/>
-        </w:rPr>
-        <w:t xml:space="preserve">Geneva: International </w:t>
-      </w:r>
-      <w:proofErr w:type="spellStart"/>
-      <w:r>
-        <w:rPr>
-          <w:lang w:eastAsia="en-GB"/>
-        </w:rPr>
-        <w:t>Electrotectnical</w:t>
-      </w:r>
-      <w:proofErr w:type="spellEnd"/>
-      <w:r>
-        <w:rPr>
-          <w:lang w:eastAsia="en-GB"/>
-        </w:rPr>
-        <w:t xml:space="preserve"> </w:t>
-      </w:r>
-      <w:proofErr w:type="spellStart"/>
-      <w:r>
-        <w:rPr>
-          <w:lang w:eastAsia="en-GB"/>
-        </w:rPr>
-        <w:t>Commission</w:t>
-      </w:r>
-      <w:proofErr w:type="spellEnd"/>
-      <w:r>
-        <w:rPr>
-          <w:lang w:eastAsia="en-GB"/>
-        </w:rPr>
-        <w:t>; 2015. ISBN:978-2-8322-2281-2.</w:t>
+      </w:pPr>
+      <w:r>
+        <w:rPr>
+          <w:lang w:val="en-US" w:eastAsia="en-GB"/>
+        </w:rPr>
+        <w:t>IEC 62366-1 Medical devices – Part 1: Application of usability engineering to medical devices. Edition 1.0. Geneva: International Electrotec</w:t>
+      </w:r>
+      <w:r>
+        <w:rPr>
+          <w:lang w:val="en-US" w:eastAsia="en-GB"/>
+        </w:rPr>
+        <w:t>h</w:t>
+      </w:r>
+      <w:r>
+        <w:rPr>
+          <w:lang w:val="en-US" w:eastAsia="en-GB"/>
+        </w:rPr>
+        <w:t>nical Commission; 2015. ISBN:978-2-8322-2281-2.</w:t>
       </w:r>
     </w:p>
     <w:p>

</xml_diff>